<commit_message>
Updated use cases so that there are 10 now
</commit_message>
<xml_diff>
--- a/Use Cases.docx
+++ b/Use Cases.docx
@@ -90,6 +90,59 @@
       <w:r>
         <w:t>View Spending Category Report</w:t>
       </w:r>
+    </w:p>
+    <w:p>
+      <w:pPr>
+        <w:pStyle w:val="ListParagraph"/>
+        <w:numPr>
+          <w:ilvl w:val="0"/>
+          <w:numId w:val="1"/>
+        </w:numPr>
+      </w:pPr>
+      <w:r>
+        <w:t>View Income Source Report</w:t>
+      </w:r>
+    </w:p>
+    <w:p>
+      <w:pPr>
+        <w:pStyle w:val="ListParagraph"/>
+        <w:numPr>
+          <w:ilvl w:val="0"/>
+          <w:numId w:val="1"/>
+        </w:numPr>
+      </w:pPr>
+      <w:r>
+        <w:t>View Cash Flow Report</w:t>
+      </w:r>
+    </w:p>
+    <w:p>
+      <w:pPr>
+        <w:pStyle w:val="ListParagraph"/>
+        <w:numPr>
+          <w:ilvl w:val="0"/>
+          <w:numId w:val="1"/>
+        </w:numPr>
+      </w:pPr>
+      <w:r>
+        <w:t>View Account Listing Report</w:t>
+      </w:r>
+    </w:p>
+    <w:p>
+      <w:pPr>
+        <w:pStyle w:val="ListParagraph"/>
+        <w:numPr>
+          <w:ilvl w:val="0"/>
+          <w:numId w:val="1"/>
+        </w:numPr>
+      </w:pPr>
+      <w:r>
+        <w:t>Create User Profile</w:t>
+      </w:r>
+    </w:p>
+    <w:p>
+      <w:pPr>
+        <w:pStyle w:val="ListParagraph"/>
+      </w:pPr>
     </w:p>
     <w:sectPr>
       <w:pgSz w:w="12240" w:h="15840"/>

</xml_diff>